<commit_message>
added a ./ before main in mpirun -n [procs] ./main
</commit_message>
<xml_diff>
--- a/PRISMS-PF Training Handout.docx
+++ b/PRISMS-PF Training Handout.docx
@@ -1,6 +1,6 @@
 
 <file path=word/document.xml><?xml version="1.0" encoding="utf-8"?>
-<w:document xmlns:wpc="http://schemas.microsoft.com/office/word/2010/wordprocessingCanvas" xmlns:cx="http://schemas.microsoft.com/office/drawing/2014/chartex" xmlns:cx1="http://schemas.microsoft.com/office/drawing/2015/9/8/chartex" xmlns:cx2="http://schemas.microsoft.com/office/drawing/2015/10/21/chartex" xmlns:cx3="http://schemas.microsoft.com/office/drawing/2016/5/9/chartex" xmlns:cx4="http://schemas.microsoft.com/office/drawing/2016/5/10/chartex" xmlns:cx5="http://schemas.microsoft.com/office/drawing/2016/5/11/chartex" xmlns:cx6="http://schemas.microsoft.com/office/drawing/2016/5/12/chartex" xmlns:cx7="http://schemas.microsoft.com/office/drawing/2016/5/13/chartex" xmlns:cx8="http://schemas.microsoft.com/office/drawing/2016/5/14/chartex" xmlns:mc="http://schemas.openxmlformats.org/markup-compatibility/2006" xmlns:aink="http://schemas.microsoft.com/office/drawing/2016/ink" xmlns:am3d="http://schemas.microsoft.com/office/drawing/2017/model3d" xmlns:o="urn:schemas-microsoft-com:office:office" xmlns:r="http://schemas.openxmlformats.org/officeDocument/2006/relationships" xmlns:m="http://schemas.openxmlformats.org/officeDocument/2006/math" xmlns:v="urn:schemas-microsoft-com:vml" xmlns:wp14="http://schemas.microsoft.com/office/word/2010/wordprocessingDrawing" xmlns:wp="http://schemas.openxmlformats.org/drawingml/2006/wordprocessingDrawing" xmlns:w10="urn:schemas-microsoft-com:office:word" xmlns:w="http://schemas.openxmlformats.org/wordprocessingml/2006/main" xmlns:w14="http://schemas.microsoft.com/office/word/2010/wordml" xmlns:w15="http://schemas.microsoft.com/office/word/2012/wordml" xmlns:w16cex="http://schemas.microsoft.com/office/word/2018/wordml/cex" xmlns:w16cid="http://schemas.microsoft.com/office/word/2016/wordml/cid" xmlns:w16="http://schemas.microsoft.com/office/word/2018/wordml" xmlns:w16se="http://schemas.microsoft.com/office/word/2015/wordml/symex" xmlns:wpg="http://schemas.microsoft.com/office/word/2010/wordprocessingGroup" xmlns:wpi="http://schemas.microsoft.com/office/word/2010/wordprocessingInk" xmlns:wne="http://schemas.microsoft.com/office/word/2006/wordml" xmlns:wps="http://schemas.microsoft.com/office/word/2010/wordprocessingShape" mc:Ignorable="w14 w15 w16se w16cid w16 w16cex wp14">
+<w:document xmlns:wpc="http://schemas.microsoft.com/office/word/2010/wordprocessingCanvas" xmlns:cx="http://schemas.microsoft.com/office/drawing/2014/chartex" xmlns:cx1="http://schemas.microsoft.com/office/drawing/2015/9/8/chartex" xmlns:cx2="http://schemas.microsoft.com/office/drawing/2015/10/21/chartex" xmlns:cx3="http://schemas.microsoft.com/office/drawing/2016/5/9/chartex" xmlns:cx4="http://schemas.microsoft.com/office/drawing/2016/5/10/chartex" xmlns:cx5="http://schemas.microsoft.com/office/drawing/2016/5/11/chartex" xmlns:cx6="http://schemas.microsoft.com/office/drawing/2016/5/12/chartex" xmlns:cx7="http://schemas.microsoft.com/office/drawing/2016/5/13/chartex" xmlns:cx8="http://schemas.microsoft.com/office/drawing/2016/5/14/chartex" xmlns:mc="http://schemas.openxmlformats.org/markup-compatibility/2006" xmlns:aink="http://schemas.microsoft.com/office/drawing/2016/ink" xmlns:am3d="http://schemas.microsoft.com/office/drawing/2017/model3d" xmlns:o="urn:schemas-microsoft-com:office:office" xmlns:oel="http://schemas.microsoft.com/office/2019/extlst" xmlns:r="http://schemas.openxmlformats.org/officeDocument/2006/relationships" xmlns:m="http://schemas.openxmlformats.org/officeDocument/2006/math" xmlns:v="urn:schemas-microsoft-com:vml" xmlns:wp14="http://schemas.microsoft.com/office/word/2010/wordprocessingDrawing" xmlns:wp="http://schemas.openxmlformats.org/drawingml/2006/wordprocessingDrawing" xmlns:w10="urn:schemas-microsoft-com:office:word" xmlns:w="http://schemas.openxmlformats.org/wordprocessingml/2006/main" xmlns:w14="http://schemas.microsoft.com/office/word/2010/wordml" xmlns:w15="http://schemas.microsoft.com/office/word/2012/wordml" xmlns:w16cex="http://schemas.microsoft.com/office/word/2018/wordml/cex" xmlns:w16cid="http://schemas.microsoft.com/office/word/2016/wordml/cid" xmlns:w16="http://schemas.microsoft.com/office/word/2018/wordml" xmlns:w16sdtdh="http://schemas.microsoft.com/office/word/2020/wordml/sdtdatahash" xmlns:w16se="http://schemas.microsoft.com/office/word/2015/wordml/symex" xmlns:wpg="http://schemas.microsoft.com/office/word/2010/wordprocessingGroup" xmlns:wpi="http://schemas.microsoft.com/office/word/2010/wordprocessingInk" xmlns:wne="http://schemas.microsoft.com/office/word/2006/wordml" xmlns:wps="http://schemas.microsoft.com/office/word/2010/wordprocessingShape" mc:Ignorable="w14 w15 w16se w16cid w16 w16cex w16sdtdh wp14">
   <w:body>
     <w:p>
       <w:pPr>
@@ -98,8 +98,17 @@
           <w:szCs w:val="22"/>
         </w:rPr>
         <w:tab/>
-        <w:t>Used to show the contents of the current directory</w:t>
-      </w:r>
+        <w:t xml:space="preserve">Used to show the contents of the current </w:t>
+      </w:r>
+      <w:proofErr w:type="gramStart"/>
+      <w:r>
+        <w:rPr>
+          <w:sz w:val="22"/>
+          <w:szCs w:val="22"/>
+        </w:rPr>
+        <w:t>directory</w:t>
+      </w:r>
+      <w:proofErr w:type="gramEnd"/>
     </w:p>
     <w:p>
       <w:pPr>
@@ -120,6 +129,7 @@
           <w:szCs w:val="22"/>
         </w:rPr>
       </w:pPr>
+      <w:proofErr w:type="spellStart"/>
       <w:r>
         <w:rPr>
           <w:sz w:val="22"/>
@@ -127,6 +137,7 @@
         </w:rPr>
         <w:t>pwd</w:t>
       </w:r>
+      <w:proofErr w:type="spellEnd"/>
       <w:r>
         <w:rPr>
           <w:sz w:val="22"/>
@@ -175,7 +186,23 @@
           <w:sz w:val="22"/>
           <w:szCs w:val="22"/>
         </w:rPr>
-        <w:t>Change directory (cd .. to go up one directory, cd [insert directory here] to go into a directory)</w:t>
+        <w:t>Change directory (cd</w:t>
+      </w:r>
+      <w:proofErr w:type="gramStart"/>
+      <w:r>
+        <w:rPr>
+          <w:sz w:val="22"/>
+          <w:szCs w:val="22"/>
+        </w:rPr>
+        <w:t xml:space="preserve"> ..</w:t>
+      </w:r>
+      <w:proofErr w:type="gramEnd"/>
+      <w:r>
+        <w:rPr>
+          <w:sz w:val="22"/>
+          <w:szCs w:val="22"/>
+        </w:rPr>
+        <w:t xml:space="preserve"> to go up one directory, cd [insert directory here] to go into a directory)</w:t>
       </w:r>
     </w:p>
     <w:p>
@@ -306,6 +333,7 @@
           <w:szCs w:val="22"/>
         </w:rPr>
       </w:pPr>
+      <w:proofErr w:type="spellStart"/>
       <w:r>
         <w:rPr>
           <w:sz w:val="22"/>
@@ -313,6 +341,7 @@
         </w:rPr>
         <w:t>mkdir</w:t>
       </w:r>
+      <w:proofErr w:type="spellEnd"/>
       <w:r>
         <w:rPr>
           <w:sz w:val="22"/>
@@ -325,7 +354,23 @@
           <w:sz w:val="22"/>
           <w:szCs w:val="22"/>
         </w:rPr>
-        <w:t>Create a new directory (mkdir [directory name])</w:t>
+        <w:t>Create a new directory (</w:t>
+      </w:r>
+      <w:proofErr w:type="spellStart"/>
+      <w:r>
+        <w:rPr>
+          <w:sz w:val="22"/>
+          <w:szCs w:val="22"/>
+        </w:rPr>
+        <w:t>mkdir</w:t>
+      </w:r>
+      <w:proofErr w:type="spellEnd"/>
+      <w:r>
+        <w:rPr>
+          <w:sz w:val="22"/>
+          <w:szCs w:val="22"/>
+        </w:rPr>
+        <w:t xml:space="preserve"> [directory name])</w:t>
       </w:r>
     </w:p>
     <w:p>
@@ -416,8 +461,17 @@
           <w:szCs w:val="22"/>
         </w:rPr>
         <w:tab/>
-        <w:t>Clone the PRISMS-PF repo</w:t>
-      </w:r>
+        <w:t xml:space="preserve">Clone the PRISMS-PF </w:t>
+      </w:r>
+      <w:proofErr w:type="gramStart"/>
+      <w:r>
+        <w:rPr>
+          <w:sz w:val="22"/>
+          <w:szCs w:val="22"/>
+        </w:rPr>
+        <w:t>repo</w:t>
+      </w:r>
+      <w:proofErr w:type="gramEnd"/>
     </w:p>
     <w:p>
       <w:pPr>
@@ -436,13 +490,24 @@
           <w:szCs w:val="22"/>
         </w:rPr>
       </w:pPr>
-      <w:r>
-        <w:rPr>
-          <w:sz w:val="22"/>
-          <w:szCs w:val="22"/>
-        </w:rPr>
-        <w:t>cmake .</w:t>
-      </w:r>
+      <w:proofErr w:type="spellStart"/>
+      <w:proofErr w:type="gramStart"/>
+      <w:r>
+        <w:rPr>
+          <w:sz w:val="22"/>
+          <w:szCs w:val="22"/>
+        </w:rPr>
+        <w:t>cmake</w:t>
+      </w:r>
+      <w:proofErr w:type="spellEnd"/>
+      <w:r>
+        <w:rPr>
+          <w:sz w:val="22"/>
+          <w:szCs w:val="22"/>
+        </w:rPr>
+        <w:t xml:space="preserve"> .</w:t>
+      </w:r>
+      <w:proofErr w:type="gramEnd"/>
       <w:r>
         <w:rPr>
           <w:sz w:val="22"/>
@@ -456,8 +521,17 @@
           <w:szCs w:val="22"/>
         </w:rPr>
         <w:tab/>
-        <w:t>Create the makefile</w:t>
-      </w:r>
+        <w:t xml:space="preserve">Create the </w:t>
+      </w:r>
+      <w:proofErr w:type="spellStart"/>
+      <w:r>
+        <w:rPr>
+          <w:sz w:val="22"/>
+          <w:szCs w:val="22"/>
+        </w:rPr>
+        <w:t>makefile</w:t>
+      </w:r>
+      <w:proofErr w:type="spellEnd"/>
       <w:r>
         <w:rPr>
           <w:sz w:val="22"/>
@@ -496,8 +570,17 @@
           <w:szCs w:val="22"/>
         </w:rPr>
         <w:tab/>
-        <w:t>Compile the core library</w:t>
-      </w:r>
+        <w:t xml:space="preserve">Compile the core </w:t>
+      </w:r>
+      <w:proofErr w:type="gramStart"/>
+      <w:r>
+        <w:rPr>
+          <w:sz w:val="22"/>
+          <w:szCs w:val="22"/>
+        </w:rPr>
+        <w:t>library</w:t>
+      </w:r>
+      <w:proofErr w:type="gramEnd"/>
     </w:p>
     <w:p>
       <w:pPr>
@@ -529,8 +612,17 @@
           <w:szCs w:val="22"/>
         </w:rPr>
         <w:tab/>
-        <w:t>Compile an app in debug mode</w:t>
-      </w:r>
+        <w:t xml:space="preserve">Compile an app in debug </w:t>
+      </w:r>
+      <w:proofErr w:type="gramStart"/>
+      <w:r>
+        <w:rPr>
+          <w:sz w:val="22"/>
+          <w:szCs w:val="22"/>
+        </w:rPr>
+        <w:t>mode</w:t>
+      </w:r>
+      <w:proofErr w:type="gramEnd"/>
     </w:p>
     <w:p>
       <w:pPr>
@@ -562,8 +654,17 @@
           <w:szCs w:val="22"/>
         </w:rPr>
         <w:tab/>
-        <w:t>Compile an app in release mode</w:t>
-      </w:r>
+        <w:t xml:space="preserve">Compile an app in release </w:t>
+      </w:r>
+      <w:proofErr w:type="gramStart"/>
+      <w:r>
+        <w:rPr>
+          <w:sz w:val="22"/>
+          <w:szCs w:val="22"/>
+        </w:rPr>
+        <w:t>mode</w:t>
+      </w:r>
+      <w:proofErr w:type="gramEnd"/>
     </w:p>
     <w:p>
       <w:pPr>
@@ -582,12 +683,51 @@
           <w:szCs w:val="22"/>
         </w:rPr>
       </w:pPr>
-      <w:r>
-        <w:rPr>
-          <w:sz w:val="22"/>
-          <w:szCs w:val="22"/>
-        </w:rPr>
-        <w:t>mpirun –n [number of cores] main</w:t>
+      <w:proofErr w:type="spellStart"/>
+      <w:r>
+        <w:rPr>
+          <w:sz w:val="22"/>
+          <w:szCs w:val="22"/>
+        </w:rPr>
+        <w:t>mpirun</w:t>
+      </w:r>
+      <w:proofErr w:type="spellEnd"/>
+      <w:r>
+        <w:rPr>
+          <w:sz w:val="22"/>
+          <w:szCs w:val="22"/>
+        </w:rPr>
+        <w:t xml:space="preserve"> –n [number of cores</w:t>
+      </w:r>
+      <w:proofErr w:type="gramStart"/>
+      <w:r>
+        <w:rPr>
+          <w:sz w:val="22"/>
+          <w:szCs w:val="22"/>
+        </w:rPr>
+        <w:t xml:space="preserve">] </w:t>
+      </w:r>
+      <w:r>
+        <w:rPr>
+          <w:sz w:val="22"/>
+          <w:szCs w:val="22"/>
+        </w:rPr>
+        <w:t>.</w:t>
+      </w:r>
+      <w:proofErr w:type="gramEnd"/>
+      <w:r>
+        <w:rPr>
+          <w:sz w:val="22"/>
+          <w:szCs w:val="22"/>
+        </w:rPr>
+        <w:t>/</w:t>
+      </w:r>
+      <w:r>
+        <w:rPr>
+          <w:sz w:val="22"/>
+          <w:szCs w:val="22"/>
+        </w:rPr>
+        <w:t>main</w:t>
       </w:r>
       <w:r>
         <w:rPr>
@@ -615,12 +755,67 @@
           <w:szCs w:val="22"/>
         </w:rPr>
       </w:pPr>
-      <w:r>
-        <w:rPr>
-          <w:sz w:val="22"/>
-          <w:szCs w:val="22"/>
-        </w:rPr>
-        <w:t>mpirun –n [number of cores] main –i [input file name]</w:t>
+      <w:proofErr w:type="spellStart"/>
+      <w:r>
+        <w:rPr>
+          <w:sz w:val="22"/>
+          <w:szCs w:val="22"/>
+        </w:rPr>
+        <w:t>mpirun</w:t>
+      </w:r>
+      <w:proofErr w:type="spellEnd"/>
+      <w:r>
+        <w:rPr>
+          <w:sz w:val="22"/>
+          <w:szCs w:val="22"/>
+        </w:rPr>
+        <w:t xml:space="preserve"> –n [number of cores</w:t>
+      </w:r>
+      <w:proofErr w:type="gramStart"/>
+      <w:r>
+        <w:rPr>
+          <w:sz w:val="22"/>
+          <w:szCs w:val="22"/>
+        </w:rPr>
+        <w:t xml:space="preserve">] </w:t>
+      </w:r>
+      <w:r>
+        <w:rPr>
+          <w:sz w:val="22"/>
+          <w:szCs w:val="22"/>
+        </w:rPr>
+        <w:t>.</w:t>
+      </w:r>
+      <w:proofErr w:type="gramEnd"/>
+      <w:r>
+        <w:rPr>
+          <w:sz w:val="22"/>
+          <w:szCs w:val="22"/>
+        </w:rPr>
+        <w:t>/</w:t>
+      </w:r>
+      <w:r>
+        <w:rPr>
+          <w:sz w:val="22"/>
+          <w:szCs w:val="22"/>
+        </w:rPr>
+        <w:t>main –</w:t>
+      </w:r>
+      <w:proofErr w:type="spellStart"/>
+      <w:r>
+        <w:rPr>
+          <w:sz w:val="22"/>
+          <w:szCs w:val="22"/>
+        </w:rPr>
+        <w:t>i</w:t>
+      </w:r>
+      <w:proofErr w:type="spellEnd"/>
+      <w:r>
+        <w:rPr>
+          <w:sz w:val="22"/>
+          <w:szCs w:val="22"/>
+        </w:rPr>
+        <w:t xml:space="preserve"> [input file name]</w:t>
       </w:r>
       <w:r>
         <w:rPr>
@@ -628,7 +823,15 @@
           <w:szCs w:val="22"/>
         </w:rPr>
         <w:tab/>
-        <w:t>Run a simulation with a parameters file name other than “parameters.</w:t>
+        <w:t>Run a simulation with a parameters file name other than “</w:t>
+      </w:r>
+      <w:proofErr w:type="spellStart"/>
+      <w:r>
+        <w:rPr>
+          <w:sz w:val="22"/>
+          <w:szCs w:val="22"/>
+        </w:rPr>
+        <w:t>parameters.</w:t>
       </w:r>
       <w:r>
         <w:rPr>
@@ -637,6 +840,7 @@
         </w:rPr>
         <w:t>prm</w:t>
       </w:r>
+      <w:proofErr w:type="spellEnd"/>
       <w:r>
         <w:rPr>
           <w:sz w:val="22"/>
@@ -675,8 +879,17 @@
           <w:szCs w:val="22"/>
         </w:rPr>
         <w:tab/>
-        <w:t>Launch VisIt</w:t>
-      </w:r>
+        <w:t xml:space="preserve">Launch </w:t>
+      </w:r>
+      <w:proofErr w:type="spellStart"/>
+      <w:r>
+        <w:rPr>
+          <w:sz w:val="22"/>
+          <w:szCs w:val="22"/>
+        </w:rPr>
+        <w:t>VisIt</w:t>
+      </w:r>
+      <w:proofErr w:type="spellEnd"/>
       <w:r>
         <w:rPr>
           <w:sz w:val="22"/>
@@ -849,7 +1062,7 @@
 </file>
 
 <file path=word/styles.xml><?xml version="1.0" encoding="utf-8"?>
-<w:styles xmlns:mc="http://schemas.openxmlformats.org/markup-compatibility/2006" xmlns:r="http://schemas.openxmlformats.org/officeDocument/2006/relationships" xmlns:w="http://schemas.openxmlformats.org/wordprocessingml/2006/main" xmlns:w14="http://schemas.microsoft.com/office/word/2010/wordml" xmlns:w15="http://schemas.microsoft.com/office/word/2012/wordml" xmlns:w16cex="http://schemas.microsoft.com/office/word/2018/wordml/cex" xmlns:w16cid="http://schemas.microsoft.com/office/word/2016/wordml/cid" xmlns:w16="http://schemas.microsoft.com/office/word/2018/wordml" xmlns:w16se="http://schemas.microsoft.com/office/word/2015/wordml/symex" mc:Ignorable="w14 w15 w16se w16cid w16 w16cex">
+<w:styles xmlns:mc="http://schemas.openxmlformats.org/markup-compatibility/2006" xmlns:r="http://schemas.openxmlformats.org/officeDocument/2006/relationships" xmlns:w="http://schemas.openxmlformats.org/wordprocessingml/2006/main" xmlns:w14="http://schemas.microsoft.com/office/word/2010/wordml" xmlns:w15="http://schemas.microsoft.com/office/word/2012/wordml" xmlns:w16cex="http://schemas.microsoft.com/office/word/2018/wordml/cex" xmlns:w16cid="http://schemas.microsoft.com/office/word/2016/wordml/cid" xmlns:w16="http://schemas.microsoft.com/office/word/2018/wordml" xmlns:w16sdtdh="http://schemas.microsoft.com/office/word/2020/wordml/sdtdatahash" xmlns:w16se="http://schemas.microsoft.com/office/word/2015/wordml/symex" mc:Ignorable="w14 w15 w16se w16cid w16 w16cex w16sdtdh">
   <w:docDefaults>
     <w:rPrDefault>
       <w:rPr>

</xml_diff>